<commit_message>
more info on OOP added
</commit_message>
<xml_diff>
--- a/JavaOOPBasicsJune2016/info.docx
+++ b/JavaOOPBasicsJune2016/info.docx
@@ -1869,8 +1869,649 @@
       </w:r>
     </w:p>
     <w:p>
+      <w:pPr>
+        <w:pBdr>
+          <w:bottom w:val="single" w:sz="6" w:space="1" w:color="auto"/>
+        </w:pBdr>
+        <w:rPr>
+          <w:lang w:val="en-US"/>
+        </w:rPr>
+      </w:pPr>
+    </w:p>
+    <w:p>
+      <w:r>
+        <w:rPr>
+          <w:lang w:val="en-US"/>
+        </w:rPr>
+        <w:t>Polymorphism is the ability of an object to take on many forms. The most common use of polymorphism in OOP occurs when a parent class reference is used to refer to a child class object.</w:t>
+      </w:r>
+    </w:p>
+    <w:p>
+      <w:pPr>
+        <w:rPr>
+          <w:lang w:val="en-US"/>
+        </w:rPr>
+      </w:pPr>
+      <w:r>
+        <w:rPr>
+          <w:lang w:val="en-US"/>
+        </w:rPr>
+        <w:t>A child class may override (change</w:t>
+      </w:r>
+      <w:proofErr w:type="gramStart"/>
+      <w:r>
+        <w:rPr>
+          <w:lang w:val="en-US"/>
+        </w:rPr>
+        <w:t>)</w:t>
+      </w:r>
+      <w:r>
+        <w:rPr>
+          <w:lang w:val="en-US"/>
+        </w:rPr>
+        <w:t xml:space="preserve"> </w:t>
+      </w:r>
+      <w:r>
+        <w:rPr>
+          <w:lang w:val="en-US"/>
+        </w:rPr>
+        <w:t xml:space="preserve"> some</w:t>
+      </w:r>
+      <w:proofErr w:type="gramEnd"/>
+      <w:r>
+        <w:rPr>
+          <w:lang w:val="en-US"/>
+        </w:rPr>
+        <w:t xml:space="preserve"> of the parent's methods</w:t>
+      </w:r>
+    </w:p>
+    <w:p>
+      <w:pPr>
+        <w:rPr>
+          <w:lang w:val="en-US"/>
+        </w:rPr>
+      </w:pPr>
+      <w:r>
+        <w:rPr>
+          <w:lang w:val="en-US"/>
+        </w:rPr>
+        <w:t>Public abstract class Animal {</w:t>
+      </w:r>
+    </w:p>
+    <w:p>
+      <w:pPr>
+        <w:rPr>
+          <w:lang w:val="en-US"/>
+        </w:rPr>
+      </w:pPr>
+      <w:r>
+        <w:rPr>
+          <w:lang w:val="en-US"/>
+        </w:rPr>
+        <w:t>}</w:t>
+      </w:r>
+    </w:p>
+    <w:p>
+      <w:pPr>
+        <w:rPr>
+          <w:lang w:val="en-US"/>
+        </w:rPr>
+      </w:pPr>
+      <w:r>
+        <w:rPr>
+          <w:lang w:val="en-US"/>
+        </w:rPr>
+        <w:t>Public class Deer extends Animal {</w:t>
+      </w:r>
+    </w:p>
+    <w:p>
+      <w:pPr>
+        <w:rPr>
+          <w:lang w:val="en-US"/>
+        </w:rPr>
+      </w:pPr>
+      <w:r>
+        <w:rPr>
+          <w:lang w:val="en-US"/>
+        </w:rPr>
+        <w:t>}</w:t>
+      </w:r>
+    </w:p>
+    <w:p>
+      <w:pPr>
+        <w:rPr>
+          <w:lang w:val="en-US"/>
+        </w:rPr>
+      </w:pPr>
+      <w:r>
+        <w:rPr>
+          <w:lang w:val="en-US"/>
+        </w:rPr>
+        <w:t>Public class Elephant extends Animal {</w:t>
+      </w:r>
+    </w:p>
+    <w:p>
+      <w:pPr>
+        <w:rPr>
+          <w:lang w:val="en-US"/>
+        </w:rPr>
+      </w:pPr>
+      <w:r>
+        <w:rPr>
+          <w:lang w:val="en-US"/>
+        </w:rPr>
+        <w:lastRenderedPageBreak/>
+        <w:t>}</w:t>
+      </w:r>
+    </w:p>
+    <w:p>
+      <w:pPr>
+        <w:rPr>
+          <w:lang w:val="en-US"/>
+        </w:rPr>
+      </w:pPr>
+      <w:r>
+        <w:rPr>
+          <w:lang w:val="en-US"/>
+        </w:rPr>
+        <w:t xml:space="preserve">Animal </w:t>
+      </w:r>
+      <w:proofErr w:type="spellStart"/>
+      <w:r>
+        <w:rPr>
+          <w:lang w:val="en-US"/>
+        </w:rPr>
+        <w:t>babyDeer</w:t>
+      </w:r>
+      <w:proofErr w:type="spellEnd"/>
+      <w:r>
+        <w:rPr>
+          <w:lang w:val="en-US"/>
+        </w:rPr>
+        <w:t xml:space="preserve"> = new </w:t>
+      </w:r>
+      <w:proofErr w:type="gramStart"/>
+      <w:r>
+        <w:rPr>
+          <w:lang w:val="en-US"/>
+        </w:rPr>
+        <w:t>Deer(</w:t>
+      </w:r>
+      <w:proofErr w:type="gramEnd"/>
+      <w:r>
+        <w:rPr>
+          <w:lang w:val="en-US"/>
+        </w:rPr>
+        <w:t>);</w:t>
+      </w:r>
+    </w:p>
+    <w:p>
+      <w:pPr>
+        <w:rPr>
+          <w:lang w:val="en-US"/>
+        </w:rPr>
+      </w:pPr>
+      <w:r>
+        <w:rPr>
+          <w:lang w:val="en-US"/>
+        </w:rPr>
+        <w:t xml:space="preserve">Animal </w:t>
+      </w:r>
+      <w:proofErr w:type="spellStart"/>
+      <w:r>
+        <w:rPr>
+          <w:lang w:val="en-US"/>
+        </w:rPr>
+        <w:t>babyElephant</w:t>
+      </w:r>
+      <w:proofErr w:type="spellEnd"/>
+      <w:r>
+        <w:rPr>
+          <w:lang w:val="en-US"/>
+        </w:rPr>
+        <w:t xml:space="preserve"> = new </w:t>
+      </w:r>
+      <w:proofErr w:type="gramStart"/>
+      <w:r>
+        <w:rPr>
+          <w:lang w:val="en-US"/>
+        </w:rPr>
+        <w:t>Elephant(</w:t>
+      </w:r>
+      <w:proofErr w:type="gramEnd"/>
+      <w:r>
+        <w:rPr>
+          <w:lang w:val="en-US"/>
+        </w:rPr>
+        <w:t>);</w:t>
+      </w:r>
+    </w:p>
+    <w:p>
+      <w:pPr>
+        <w:rPr>
+          <w:lang w:val="en-US"/>
+        </w:rPr>
+      </w:pPr>
+    </w:p>
+    <w:p>
+      <w:pPr>
+        <w:rPr>
+          <w:lang w:val="en-US"/>
+        </w:rPr>
+      </w:pPr>
+      <w:r>
+        <w:rPr>
+          <w:lang w:val="en-US"/>
+        </w:rPr>
+        <w:t>Why? Mix different data types in same collection.</w:t>
+      </w:r>
+    </w:p>
+    <w:p>
+      <w:proofErr w:type="gramStart"/>
+      <w:r>
+        <w:rPr>
+          <w:lang w:val="en-US"/>
+        </w:rPr>
+        <w:t>public</w:t>
+      </w:r>
+      <w:proofErr w:type="gramEnd"/>
+      <w:r>
+        <w:rPr>
+          <w:lang w:val="en-US"/>
+        </w:rPr>
+        <w:t xml:space="preserve"> static void main(String[] </w:t>
+      </w:r>
+      <w:proofErr w:type="spellStart"/>
+      <w:r>
+        <w:rPr>
+          <w:lang w:val="en-US"/>
+        </w:rPr>
+        <w:t>args</w:t>
+      </w:r>
+      <w:proofErr w:type="spellEnd"/>
+      <w:r>
+        <w:rPr>
+          <w:lang w:val="en-US"/>
+        </w:rPr>
+        <w:t>) {</w:t>
+      </w:r>
+    </w:p>
+    <w:p>
+      <w:r>
+        <w:rPr>
+          <w:lang w:val="en-US"/>
+        </w:rPr>
+        <w:t xml:space="preserve">    Vegetarian </w:t>
+      </w:r>
+      <w:proofErr w:type="spellStart"/>
+      <w:r>
+        <w:rPr>
+          <w:lang w:val="en-US"/>
+        </w:rPr>
+        <w:t>babyDeer</w:t>
+      </w:r>
+      <w:proofErr w:type="spellEnd"/>
+      <w:r>
+        <w:rPr>
+          <w:lang w:val="en-US"/>
+        </w:rPr>
+        <w:t xml:space="preserve"> = new </w:t>
+      </w:r>
+      <w:proofErr w:type="gramStart"/>
+      <w:r>
+        <w:rPr>
+          <w:lang w:val="en-US"/>
+        </w:rPr>
+        <w:t>Deer(</w:t>
+      </w:r>
+      <w:proofErr w:type="gramEnd"/>
+      <w:r>
+        <w:rPr>
+          <w:lang w:val="en-US"/>
+        </w:rPr>
+        <w:t>);</w:t>
+      </w:r>
+    </w:p>
+    <w:p>
+      <w:r>
+        <w:rPr>
+          <w:lang w:val="en-US"/>
+        </w:rPr>
+        <w:t xml:space="preserve">    Vegetarian </w:t>
+      </w:r>
+      <w:proofErr w:type="spellStart"/>
+      <w:proofErr w:type="gramStart"/>
+      <w:r>
+        <w:rPr>
+          <w:lang w:val="en-US"/>
+        </w:rPr>
+        <w:t>babyElephant</w:t>
+      </w:r>
+      <w:proofErr w:type="spellEnd"/>
+      <w:r>
+        <w:rPr>
+          <w:lang w:val="en-US"/>
+        </w:rPr>
+        <w:t xml:space="preserve">  =</w:t>
+      </w:r>
+      <w:proofErr w:type="gramEnd"/>
+      <w:r>
+        <w:rPr>
+          <w:lang w:val="en-US"/>
+        </w:rPr>
+        <w:t xml:space="preserve"> new Elephant();</w:t>
+      </w:r>
+    </w:p>
+    <w:p>
+      <w:r>
+        <w:rPr>
+          <w:lang w:val="nn-NO"/>
+        </w:rPr>
+        <w:t xml:space="preserve">    List&lt;Vegetarian&gt; vegetarianAnimals = new ArrayList&lt;&gt;();</w:t>
+      </w:r>
+    </w:p>
+    <w:p>
+      <w:r>
+        <w:rPr>
+          <w:lang w:val="nn-NO"/>
+        </w:rPr>
+        <w:t xml:space="preserve">    vegetarianAnimals.add(babyDeer);</w:t>
+      </w:r>
+    </w:p>
+    <w:p>
+      <w:r>
+        <w:rPr>
+          <w:lang w:val="nn-NO"/>
+        </w:rPr>
+        <w:t xml:space="preserve">    vegetarianAnimals.add(babyElephant);</w:t>
+      </w:r>
+    </w:p>
+    <w:p>
+      <w:r>
+        <w:rPr>
+          <w:lang w:val="en-US"/>
+        </w:rPr>
+        <w:t>}</w:t>
+      </w:r>
+    </w:p>
+    <w:p>
+      <w:r>
+        <w:rPr>
+          <w:lang w:val="en-US"/>
+        </w:rPr>
+        <w:t>To pass more specific object to method</w:t>
+      </w:r>
+    </w:p>
+    <w:p>
+      <w:pPr>
+        <w:rPr>
+          <w:lang w:val="en-US"/>
+        </w:rPr>
+      </w:pPr>
+      <w:r>
+        <w:rPr>
+          <w:lang w:val="en-US"/>
+        </w:rPr>
+        <w:t>Public static void call (Animal deer) instead of (Deer deer)</w:t>
+      </w:r>
+    </w:p>
+    <w:p>
+      <w:pPr>
+        <w:rPr>
+          <w:lang w:val="en-US"/>
+        </w:rPr>
+      </w:pPr>
+    </w:p>
+    <w:p>
+      <w:r>
+        <w:rPr>
+          <w:lang w:val="en-US"/>
+        </w:rPr>
+        <w:t>Abstract classes cannot be instantiated</w:t>
+      </w:r>
+      <w:r>
+        <w:rPr>
+          <w:lang w:val="en-US"/>
+        </w:rPr>
+        <w:t xml:space="preserve"> </w:t>
+      </w:r>
+      <w:proofErr w:type="gramStart"/>
+      <w:r>
+        <w:rPr>
+          <w:lang w:val="en-US"/>
+        </w:rPr>
+        <w:t>But</w:t>
+      </w:r>
+      <w:proofErr w:type="gramEnd"/>
+      <w:r>
+        <w:rPr>
+          <w:lang w:val="en-US"/>
+        </w:rPr>
+        <w:t xml:space="preserve"> they can be </w:t>
+      </w:r>
+      <w:proofErr w:type="spellStart"/>
+      <w:r>
+        <w:rPr>
+          <w:lang w:val="en-US"/>
+        </w:rPr>
+        <w:t>subclassed</w:t>
+      </w:r>
+      <w:proofErr w:type="spellEnd"/>
+      <w:r>
+        <w:rPr>
+          <w:lang w:val="en-US"/>
+        </w:rPr>
+        <w:t>.</w:t>
+      </w:r>
+    </w:p>
+    <w:p>
+      <w:r>
+        <w:rPr>
+          <w:lang w:val="en-US"/>
+        </w:rPr>
+        <w:t>An abstract class may or may not</w:t>
+      </w:r>
+    </w:p>
+    <w:p>
+      <w:r>
+        <w:rPr>
+          <w:lang w:val="en-US"/>
+        </w:rPr>
+        <w:t xml:space="preserve"> </w:t>
+      </w:r>
+      <w:proofErr w:type="gramStart"/>
+      <w:r>
+        <w:rPr>
+          <w:lang w:val="en-US"/>
+        </w:rPr>
+        <w:t>include</w:t>
+      </w:r>
+      <w:proofErr w:type="gramEnd"/>
+      <w:r>
+        <w:rPr>
+          <w:lang w:val="en-US"/>
+        </w:rPr>
+        <w:t xml:space="preserve"> abstract methods.</w:t>
+      </w:r>
+    </w:p>
+    <w:p>
+      <w:r>
+        <w:rPr>
+          <w:lang w:val="en-US"/>
+        </w:rPr>
+        <w:t>They function as base classes</w:t>
+      </w:r>
+    </w:p>
+    <w:p>
+      <w:r>
+        <w:rPr>
+          <w:lang w:val="en-US"/>
+        </w:rPr>
+        <w:t xml:space="preserve"> </w:t>
+      </w:r>
+      <w:proofErr w:type="gramStart"/>
+      <w:r>
+        <w:rPr>
+          <w:lang w:val="en-US"/>
+        </w:rPr>
+        <w:t>which</w:t>
+      </w:r>
+      <w:proofErr w:type="gramEnd"/>
+      <w:r>
+        <w:rPr>
+          <w:lang w:val="en-US"/>
+        </w:rPr>
+        <w:t xml:space="preserve"> can be extended</w:t>
+      </w:r>
+    </w:p>
+    <w:p>
+      <w:r>
+        <w:rPr>
+          <w:lang w:val="en-US"/>
+        </w:rPr>
+        <w:t>The ability of a subclass to override a method allows a class to inherit from a superclass whose behavior is “close enough” and then to modify behavior as needed.</w:t>
+      </w:r>
+    </w:p>
+    <w:p>
+      <w:r>
+        <w:rPr>
+          <w:lang w:val="en-US"/>
+        </w:rPr>
+        <w:t>The argument list should be exactly the same</w:t>
+      </w:r>
+    </w:p>
+    <w:p>
+      <w:r>
+        <w:rPr>
+          <w:lang w:val="en-US"/>
+        </w:rPr>
+        <w:t xml:space="preserve"> </w:t>
+      </w:r>
+      <w:proofErr w:type="gramStart"/>
+      <w:r>
+        <w:rPr>
+          <w:lang w:val="en-US"/>
+        </w:rPr>
+        <w:t>as</w:t>
+      </w:r>
+      <w:proofErr w:type="gramEnd"/>
+      <w:r>
+        <w:rPr>
+          <w:lang w:val="en-US"/>
+        </w:rPr>
+        <w:t xml:space="preserve"> that of the overridden method.</w:t>
+      </w:r>
+    </w:p>
+    <w:p>
+      <w:r>
+        <w:rPr>
+          <w:lang w:val="en-US"/>
+        </w:rPr>
+        <w:t>The access level cannot be more restrictive</w:t>
+      </w:r>
+    </w:p>
+    <w:p>
+      <w:r>
+        <w:rPr>
+          <w:lang w:val="en-US"/>
+        </w:rPr>
+        <w:t xml:space="preserve"> </w:t>
+      </w:r>
+      <w:proofErr w:type="gramStart"/>
+      <w:r>
+        <w:rPr>
+          <w:lang w:val="en-US"/>
+        </w:rPr>
+        <w:t>than</w:t>
+      </w:r>
+      <w:proofErr w:type="gramEnd"/>
+    </w:p>
+    <w:p>
+      <w:r>
+        <w:rPr>
+          <w:lang w:val="en-US"/>
+        </w:rPr>
+        <w:t xml:space="preserve"> </w:t>
+      </w:r>
+      <w:proofErr w:type="gramStart"/>
+      <w:r>
+        <w:rPr>
+          <w:lang w:val="en-US"/>
+        </w:rPr>
+        <w:t>the</w:t>
+      </w:r>
+      <w:proofErr w:type="gramEnd"/>
+      <w:r>
+        <w:rPr>
+          <w:lang w:val="en-US"/>
+        </w:rPr>
+        <w:t xml:space="preserve"> overridden method's access level.</w:t>
+      </w:r>
+    </w:p>
+    <w:p>
+      <w:r>
+        <w:rPr>
+          <w:lang w:val="en-US"/>
+        </w:rPr>
+        <w:t>A method declared final cannot be overridden.</w:t>
+      </w:r>
+    </w:p>
+    <w:p>
+      <w:r>
+        <w:rPr>
+          <w:lang w:val="en-US"/>
+        </w:rPr>
+        <w:lastRenderedPageBreak/>
+        <w:t>A method declared static cannot</w:t>
+      </w:r>
+    </w:p>
+    <w:p>
+      <w:r>
+        <w:rPr>
+          <w:lang w:val="en-US"/>
+        </w:rPr>
+        <w:t xml:space="preserve"> </w:t>
+      </w:r>
+      <w:proofErr w:type="gramStart"/>
+      <w:r>
+        <w:rPr>
+          <w:lang w:val="en-US"/>
+        </w:rPr>
+        <w:t>be</w:t>
+      </w:r>
+      <w:proofErr w:type="gramEnd"/>
+      <w:r>
+        <w:rPr>
+          <w:lang w:val="en-US"/>
+        </w:rPr>
+        <w:t xml:space="preserve"> overridden but can be re-declared.</w:t>
+      </w:r>
+    </w:p>
+    <w:p>
+      <w:r>
+        <w:rPr>
+          <w:lang w:val="en-US"/>
+        </w:rPr>
+        <w:t>A subclass within the same package as the instance's superclass can override any superclass method that is not declared private or final.</w:t>
+      </w:r>
+    </w:p>
+    <w:p>
       <w:bookmarkStart w:id="0" w:name="_GoBack"/>
       <w:bookmarkEnd w:id="0"/>
+    </w:p>
+    <w:p>
+      <w:pPr>
+        <w:rPr>
+          <w:lang w:val="en-US"/>
+        </w:rPr>
+      </w:pPr>
+    </w:p>
+    <w:p>
+      <w:pPr>
+        <w:rPr>
+          <w:lang w:val="en-US"/>
+        </w:rPr>
+      </w:pPr>
     </w:p>
     <w:p/>
     <w:p>

</xml_diff>